<commit_message>
Deploying to gh-pages from  @ faba420e044025daced4a4d727ea3525a28d7e2f 🚀
</commit_message>
<xml_diff>
--- a/files/Covid_vignettes.docx
+++ b/files/Covid_vignettes.docx
@@ -64,7 +64,29 @@
         </w:numPr>
       </w:pPr>
       <w:r>
-        <w:t>During hospital treatment, patients with very severe illness are given an experimental drug. Then their survival rate is compared with that of other ICU patients.</w:t>
+        <w:t xml:space="preserve">During hospital treatment, patients with very severe </w:t>
+      </w:r>
+      <w:proofErr w:type="spellStart"/>
+      <w:r>
+        <w:t>Covid</w:t>
+      </w:r>
+      <w:proofErr w:type="spellEnd"/>
+      <w:r>
+        <w:t xml:space="preserve"> symptoms</w:t>
+      </w:r>
+      <w:r>
+        <w:t xml:space="preserve"> are given an experimental drug. Then their survival rate is compared with that of other ICU </w:t>
+      </w:r>
+      <w:proofErr w:type="spellStart"/>
+      <w:r>
+        <w:t>Covid</w:t>
+      </w:r>
+      <w:proofErr w:type="spellEnd"/>
+      <w:r>
+        <w:t xml:space="preserve"> </w:t>
+      </w:r>
+      <w:r>
+        <w:t>patients.</w:t>
       </w:r>
     </w:p>
     <w:p>
@@ -322,21 +344,7 @@
           <w:i/>
           <w:iCs/>
         </w:rPr>
-        <w:t>In the week to 25 October, 107,046 people who had tested positive for coronavirus were referred for contact tracing.</w:t>
-      </w:r>
-      <w:r>
-        <w:rPr>
-          <w:i/>
-          <w:iCs/>
-        </w:rPr>
-        <w:t xml:space="preserve"> </w:t>
-      </w:r>
-      <w:r>
-        <w:rPr>
-          <w:i/>
-          <w:iCs/>
-        </w:rPr>
-        <w:t>Of those, 33,233 had been somewhere in the previous seven days that at least one other person contacted had visited.</w:t>
+        <w:t>In the week to 25 October, 107,046 people who had tested positive for coronavirus were referred for contact tracing. Of those, 33,233 had been somewhere in the previous seven days that at least one other person contacted had visited.</w:t>
       </w:r>
     </w:p>
     <w:p>
@@ -384,21 +392,6 @@
       </w:pPr>
       <w:r>
         <w:t>Is it relevant that 7% of the English population have gym memberships? If so, why?</w:t>
-      </w:r>
-    </w:p>
-    <w:p>
-      <w:pPr>
-        <w:rPr>
-          <w:b/>
-          <w:bCs/>
-        </w:rPr>
-      </w:pPr>
-      <w:r>
-        <w:rPr>
-          <w:b/>
-          <w:bCs/>
-        </w:rPr>
-        <w:br w:type="page"/>
       </w:r>
     </w:p>
     <w:p>
@@ -409,6 +402,13 @@
           <w:szCs w:val="28"/>
         </w:rPr>
       </w:pPr>
+      <w:r>
+        <w:rPr>
+          <w:b/>
+          <w:bCs/>
+        </w:rPr>
+        <w:br w:type="page"/>
+      </w:r>
       <w:r>
         <w:rPr>
           <w:b/>

</xml_diff>